<commit_message>
refactored notebooks, added remaining sections
</commit_message>
<xml_diff>
--- a/docs/Weikersheim,-Residenzschloss.docx
+++ b/docs/Weikersheim,-Residenzschloss.docx
@@ -133,7 +133,7 @@
       </w:r>
     </w:p>
     <w:bookmarkEnd w:id="21"/>
-    <w:bookmarkStart w:id="30" w:name="Xdde552f506f344a58e741856094f26df121058d"/>
+    <w:bookmarkStart w:id="27" w:name="Xdde552f506f344a58e741856094f26df121058d"/>
     <w:p>
       <w:pPr>
         <w:pStyle w:val="Heading1"/>
@@ -147,146 +147,12 @@
         <w:pStyle w:val="FirstParagraph"/>
       </w:pPr>
       <w:r>
-        <w:rPr>
-          <w:b/>
-          <w:bCs/>
-        </w:rPr>
-        <w:t xml:space="preserve">How to use your own text for processing</w:t>
-      </w:r>
-    </w:p>
-    <w:p>
-      <w:pPr>
-        <w:pStyle w:val="Compact"/>
-        <w:numPr>
-          <w:ilvl w:val="0"/>
-          <w:numId w:val="1001"/>
-        </w:numPr>
-      </w:pPr>
-      <w:r>
-        <w:t xml:space="preserve">Add a new Text item to the wikibase.</w:t>
+        <w:t xml:space="preserve">Wikibase link:</w:t>
       </w:r>
       <w:r>
         <w:t xml:space="preserve"> </w:t>
       </w:r>
       <w:hyperlink r:id="rId22">
-        <w:r>
-          <w:rPr>
-            <w:rStyle w:val="Hyperlink"/>
-          </w:rPr>
-          <w:t xml:space="preserve">link to wikibase new item</w:t>
-        </w:r>
-      </w:hyperlink>
-      <w:r>
-        <w:t xml:space="preserve"> </w:t>
-      </w:r>
-      <w:r>
-        <w:t xml:space="preserve">the item should contain the following statements:</w:t>
-      </w:r>
-    </w:p>
-    <w:p>
-      <w:pPr>
-        <w:pStyle w:val="Compact"/>
-        <w:numPr>
-          <w:ilvl w:val="0"/>
-          <w:numId w:val="1002"/>
-        </w:numPr>
-      </w:pPr>
-      <w:r>
-        <w:t xml:space="preserve">P57 (external link): link to the html file containing the new text</w:t>
-      </w:r>
-    </w:p>
-    <w:p>
-      <w:pPr>
-        <w:pStyle w:val="Compact"/>
-        <w:numPr>
-          <w:ilvl w:val="0"/>
-          <w:numId w:val="1002"/>
-        </w:numPr>
-      </w:pPr>
-      <w:r>
-        <w:t xml:space="preserve">P46 (kurator): Item of the curator. you may use an existing item like Q210 (Ulrike seeger) for test purposes</w:t>
-      </w:r>
-    </w:p>
-    <w:p>
-      <w:pPr>
-        <w:pStyle w:val="Compact"/>
-        <w:numPr>
-          <w:ilvl w:val="0"/>
-          <w:numId w:val="1002"/>
-        </w:numPr>
-      </w:pPr>
-      <w:r>
-        <w:t xml:space="preserve">P53 (license): Item of a license for the text. e.g Q203 (CC BY-NC-ND 4.0 DEED )</w:t>
-      </w:r>
-    </w:p>
-    <w:p>
-      <w:pPr>
-        <w:pStyle w:val="Compact"/>
-        <w:numPr>
-          <w:ilvl w:val="0"/>
-          <w:numId w:val="1002"/>
-        </w:numPr>
-      </w:pPr>
-      <w:r>
-        <w:t xml:space="preserve">P6 (is part of): set value to Q218 (Schlossanlage Weikersheim)</w:t>
-      </w:r>
-    </w:p>
-    <w:p>
-      <w:pPr>
-        <w:numPr>
-          <w:ilvl w:val="0"/>
-          <w:numId w:val="1003"/>
-        </w:numPr>
-      </w:pPr>
-      <w:r>
-        <w:t xml:space="preserve">check if your new text item occurs in the list of selected text items:</w:t>
-      </w:r>
-      <w:r>
-        <w:t xml:space="preserve"> </w:t>
-      </w:r>
-      <w:hyperlink r:id="rId23">
-        <w:r>
-          <w:rPr>
-            <w:rStyle w:val="Hyperlink"/>
-          </w:rPr>
-          <w:t xml:space="preserve">Link to wikibase query service</w:t>
-        </w:r>
-      </w:hyperlink>
-    </w:p>
-    <w:p>
-      <w:pPr>
-        <w:numPr>
-          <w:ilvl w:val="0"/>
-          <w:numId w:val="1003"/>
-        </w:numPr>
-      </w:pPr>
-      <w:r>
-        <w:t xml:space="preserve">set parameter of get_text() to the id of your new text item e.g.: get_text(</w:t>
-      </w:r>
-      <w:r>
-        <w:t xml:space="preserve">“</w:t>
-      </w:r>
-      <w:r>
-        <w:t xml:space="preserve">Q209</w:t>
-      </w:r>
-      <w:r>
-        <w:t xml:space="preserve">”</w:t>
-      </w:r>
-      <w:r>
-        <w:t xml:space="preserve">)</w:t>
-      </w:r>
-    </w:p>
-    <w:p>
-      <w:pPr>
-        <w:pStyle w:val="FirstParagraph"/>
-      </w:pPr>
-      <w:r>
-        <w:t xml:space="preserve">Wikibase link:</w:t>
-      </w:r>
-      <w:r>
-        <w:t xml:space="preserve"> </w:t>
-      </w:r>
-      <w:hyperlink r:id="rId24">
         <w:r>
           <w:rPr>
             <w:rStyle w:val="Hyperlink"/>
@@ -307,12 +173,6 @@
       <w:pPr>
         <w:pStyle w:val="BodyText"/>
       </w:pPr>
-      <w:r>
-        <w:t xml:space="preserve">b’</w:t>
-      </w:r>
-      <w:r>
-        <w:t xml:space="preserve">&lt;!DOCTYPE html&gt;</w:t>
-      </w:r>
     </w:p>
     <w:p>
       <w:pPr>
@@ -850,83 +710,16 @@
       <w:pPr>
         <w:pStyle w:val="BodyText"/>
       </w:pPr>
-    </w:p>
-    <w:p>
-      <w:pPr>
-        <w:pStyle w:val="BodyText"/>
-      </w:pPr>
-      <w:r>
-        <w:rPr>
-          <w:b/>
-          <w:bCs/>
-        </w:rPr>
-        <w:t xml:space="preserve">How to select images for processing</w:t>
-      </w:r>
-    </w:p>
-    <w:p>
-      <w:pPr>
-        <w:pStyle w:val="BodyText"/>
-      </w:pPr>
-      <w:r>
-        <w:t xml:space="preserve">Images are selected via the sparql query. The method get_img() is capable of using a wikibase item id as parameter to select images with the property P6 (is part of) linking to the given item id.</w:t>
-      </w:r>
-    </w:p>
-    <w:p>
-      <w:pPr>
-        <w:numPr>
-          <w:ilvl w:val="0"/>
-          <w:numId w:val="1004"/>
-        </w:numPr>
-      </w:pPr>
-      <w:r>
-        <w:t xml:space="preserve">select a valid location id from the query result:</w:t>
-      </w:r>
-      <w:r>
-        <w:t xml:space="preserve"> </w:t>
-      </w:r>
-      <w:hyperlink r:id="rId25">
-        <w:r>
-          <w:rPr>
-            <w:rStyle w:val="Hyperlink"/>
-          </w:rPr>
-          <w:t xml:space="preserve">Link to wikibase query service</w:t>
-        </w:r>
-      </w:hyperlink>
-    </w:p>
-    <w:p>
-      <w:pPr>
-        <w:numPr>
-          <w:ilvl w:val="0"/>
-          <w:numId w:val="1004"/>
-        </w:numPr>
-      </w:pPr>
-      <w:r>
-        <w:t xml:space="preserve">set parameter of get_img() to the id of your selected location item e.g.: get_img(</w:t>
-      </w:r>
-      <w:r>
-        <w:t xml:space="preserve">“</w:t>
-      </w:r>
-      <w:r>
-        <w:t xml:space="preserve">Q217</w:t>
-      </w:r>
-      <w:r>
-        <w:t xml:space="preserve">”</w:t>
-      </w:r>
-      <w:r>
-        <w:t xml:space="preserve">)</w:t>
-      </w:r>
-    </w:p>
-    <w:p>
-      <w:pPr>
-        <w:pStyle w:val="FirstParagraph"/>
-      </w:pPr>
+      <w:r>
+        <w:t xml:space="preserve"> </w:t>
+      </w:r>
       <w:r>
         <w:t xml:space="preserve">Wikibase link:</w:t>
       </w:r>
       <w:r>
         <w:t xml:space="preserve"> </w:t>
       </w:r>
-      <w:hyperlink r:id="rId26">
+      <w:hyperlink r:id="rId23">
         <w:r>
           <w:rPr>
             <w:rStyle w:val="Hyperlink"/>
@@ -968,18 +761,18 @@
           <wp:inline>
             <wp:extent cx="5334000" cy="3552444"/>
             <wp:effectExtent b="0" l="0" r="0" t="0"/>
-            <wp:docPr descr="" title="" id="28" name="Picture"/>
+            <wp:docPr descr="" title="" id="25" name="Picture"/>
             <a:graphic>
               <a:graphicData uri="http://schemas.openxmlformats.org/drawingml/2006/picture">
                 <pic:pic>
                   <pic:nvPicPr>
-                    <pic:cNvPr descr="section_files/figure-docx/cell-4-output-2.png" id="29" name="Picture"/>
+                    <pic:cNvPr descr="ceiling_files/figure-docx/cell-2-output-2.png" id="26" name="Picture"/>
                     <pic:cNvPicPr>
                       <a:picLocks noChangeArrowheads="1" noChangeAspect="1"/>
                     </pic:cNvPicPr>
                   </pic:nvPicPr>
                   <pic:blipFill>
-                    <a:blip r:embed="rId27"/>
+                    <a:blip r:embed="rId24"/>
                     <a:stretch>
                       <a:fillRect/>
                     </a:stretch>
@@ -1006,8 +799,8 @@
         </w:drawing>
       </w:r>
     </w:p>
-    <w:bookmarkEnd w:id="30"/>
-    <w:bookmarkStart w:id="36" w:name="jagd-auf-säugetiere"/>
+    <w:bookmarkEnd w:id="27"/>
+    <w:bookmarkStart w:id="33" w:name="jagd-auf-säugetiere"/>
     <w:p>
       <w:pPr>
         <w:pStyle w:val="Heading1"/>
@@ -1026,7 +819,7 @@
       <w:r>
         <w:t xml:space="preserve"> </w:t>
       </w:r>
-      <w:hyperlink r:id="rId31">
+      <w:hyperlink r:id="rId28">
         <w:r>
           <w:rPr>
             <w:rStyle w:val="Hyperlink"/>
@@ -1088,7 +881,7 @@
         <w:pStyle w:val="BodyText"/>
       </w:pPr>
       <w:r>
-        <w:t xml:space="preserve">Jagd auf Saeugetiere</w:t>
+        <w:t xml:space="preserve">Jagd auf Säugetiere</w:t>
       </w:r>
     </w:p>
     <w:p>
@@ -1117,7 +910,7 @@
         <w:t xml:space="preserve"> </w:t>
       </w:r>
       <w:r>
-        <w:t xml:space="preserve">Wie bereits erwaehnt, beginnt der Zyklus mit der Jagd auf Saeugetiere</w:t>
+        <w:t xml:space="preserve">Wie bereits erwähnt, beginnt der Zyklus mit der Jagd auf Säugetiere</w:t>
       </w:r>
       <w:r>
         <w:t xml:space="preserve"> </w:t>
@@ -1135,7 +928,7 @@
         <w:t xml:space="preserve"> </w:t>
       </w:r>
       <w:r>
-        <w:t xml:space="preserve">belaubten Waldstueck, das lediglich in der linken Bildhaelfte den Blick</w:t>
+        <w:t xml:space="preserve">belaubten Waldstück, das lediglich in der linken Bildhälfte den Blick</w:t>
       </w:r>
       <w:r>
         <w:t xml:space="preserve"> </w:t>
@@ -1187,13 +980,13 @@
         <w:t xml:space="preserve"> </w:t>
       </w:r>
       <w:r>
-        <w:t xml:space="preserve">laenglichen Frucht gebaut hat. Zur Rechten Orpheus stehen prominent ein</w:t>
-      </w:r>
-      <w:r>
-        <w:t xml:space="preserve"> </w:t>
-      </w:r>
-      <w:r>
-        <w:t xml:space="preserve">Elefant mit maechtigen Stosszaehnen, ein Elch mit imposanten Schaufeln,</w:t>
+        <w:t xml:space="preserve">länglichen Frucht gebaut hat. Zur Rechten Orpheus’ stehen prominent ein</w:t>
+      </w:r>
+      <w:r>
+        <w:t xml:space="preserve"> </w:t>
+      </w:r>
+      <w:r>
+        <w:t xml:space="preserve">Elefant mit mächtigen Stoßzähnen, ein Elch mit imposanten Schaufeln,</w:t>
       </w:r>
       <w:r>
         <w:t xml:space="preserve"> </w:t>
@@ -1211,47 +1004,47 @@
         <w:t xml:space="preserve"> </w:t>
       </w:r>
       <w:r>
-        <w:t xml:space="preserve">auf dessen Ruecken sich ein Affe niedergelassen hat, der gerade in einen</w:t>
-      </w:r>
-      <w:r>
-        <w:t xml:space="preserve"> </w:t>
-      </w:r>
-      <w:r>
-        <w:t xml:space="preserve">Apfel beisst. Im Hintergrund ist klein in der Ferne ein Vogelstrauss zu</w:t>
-      </w:r>
-      <w:r>
-        <w:t xml:space="preserve"> </w:t>
-      </w:r>
-      <w:r>
-        <w:t xml:space="preserve">sehen. Es folgen Rehe, Gaemsen, ein Lama, ein Wildschwein, ein Baer, ein</w:t>
-      </w:r>
-      <w:r>
-        <w:t xml:space="preserve"> </w:t>
-      </w:r>
-      <w:r>
-        <w:t xml:space="preserve">Leopard, ein Loewe, ein Dachs und ein Kaninchen.</w:t>
-      </w:r>
-    </w:p>
-    <w:p>
-      <w:pPr>
-        <w:pStyle w:val="BodyText"/>
-      </w:pPr>
-    </w:p>
-    <w:p>
-      <w:pPr>
-        <w:pStyle w:val="BodyText"/>
-      </w:pPr>
-      <w:r>
-        <w:t xml:space="preserve"> </w:t>
-      </w:r>
-      <w:r>
-        <w:t xml:space="preserve">Das einzige Tier, das Orpheus Zauber nicht erliegt, ist ein Jagdhund. Er</w:t>
-      </w:r>
-      <w:r>
-        <w:t xml:space="preserve"> </w:t>
-      </w:r>
-      <w:r>
-        <w:t xml:space="preserve">ist mit seiner Koerperpflege beschaeftigt und schaut mit lebhaftem Blick</w:t>
+        <w:t xml:space="preserve">auf dessen Rücken sich ein Affe niedergelassen hat, der gerade in einen</w:t>
+      </w:r>
+      <w:r>
+        <w:t xml:space="preserve"> </w:t>
+      </w:r>
+      <w:r>
+        <w:t xml:space="preserve">Apfel beißt. Im Hintergrund ist klein in der Ferne ein</w:t>
+      </w:r>
+      <w:r>
+        <w:t xml:space="preserve"> </w:t>
+      </w:r>
+      <w:r>
+        <w:t xml:space="preserve">Vogelstrauß zu sehen. Es folgen Rehe, Gämsen, ein Lama, ein Wildschwein,</w:t>
+      </w:r>
+      <w:r>
+        <w:t xml:space="preserve"> </w:t>
+      </w:r>
+      <w:r>
+        <w:t xml:space="preserve">ein Bär, ein Leopard, ein Löwe, ein Dachs und ein Kaninchen.</w:t>
+      </w:r>
+    </w:p>
+    <w:p>
+      <w:pPr>
+        <w:pStyle w:val="BodyText"/>
+      </w:pPr>
+    </w:p>
+    <w:p>
+      <w:pPr>
+        <w:pStyle w:val="BodyText"/>
+      </w:pPr>
+      <w:r>
+        <w:t xml:space="preserve"> </w:t>
+      </w:r>
+      <w:r>
+        <w:t xml:space="preserve">Das einzige Tier, das Orpheus’ Zauber nicht erliegt, ist ein Jagdhund. Er</w:t>
+      </w:r>
+      <w:r>
+        <w:t xml:space="preserve"> </w:t>
+      </w:r>
+      <w:r>
+        <w:t xml:space="preserve">ist mit seiner Körperpflege beschäftigt und schaut mit lebhaftem Blick</w:t>
       </w:r>
       <w:r>
         <w:t xml:space="preserve"> </w:t>
@@ -1263,7 +1056,7 @@
         <w:t xml:space="preserve"> </w:t>
       </w:r>
       <w:r>
-        <w:t xml:space="preserve">Ochsenjagd wiederkehren, wo er einen im Aussehen Orpheus aehnlichen Jaeger</w:t>
+        <w:t xml:space="preserve">Ochsenjagd wiederkehren, wo er einen im Aussehen Orpheus ähnlichen Jäger</w:t>
       </w:r>
       <w:r>
         <w:t xml:space="preserve"> </w:t>
@@ -1281,35 +1074,33 @@
         <w:t xml:space="preserve"> </w:t>
       </w:r>
       <w:r>
-        <w:t xml:space="preserve">zeitgenoessischen Betrachter.</w:t>
-      </w:r>
-    </w:p>
-    <w:p>
-      <w:pPr>
-        <w:pStyle w:val="BodyText"/>
-      </w:pPr>
-    </w:p>
-    <w:p>
-      <w:pPr>
-        <w:pStyle w:val="BodyText"/>
-      </w:pPr>
-    </w:p>
-    <w:p>
-      <w:pPr>
-        <w:pStyle w:val="BodyText"/>
-      </w:pPr>
-    </w:p>
-    <w:p>
-      <w:pPr>
-        <w:pStyle w:val="BodyText"/>
-      </w:pPr>
+        <w:t xml:space="preserve">zeitgenössischen Betrachter.</w:t>
+      </w:r>
+    </w:p>
+    <w:p>
+      <w:pPr>
+        <w:pStyle w:val="BodyText"/>
+      </w:pPr>
+    </w:p>
+    <w:p>
+      <w:pPr>
+        <w:pStyle w:val="BodyText"/>
+      </w:pPr>
+    </w:p>
+    <w:p>
+      <w:pPr>
+        <w:pStyle w:val="BodyText"/>
+      </w:pPr>
+      <w:r>
+        <w:t xml:space="preserve"> </w:t>
+      </w:r>
       <w:r>
         <w:t xml:space="preserve">Wikibase link:</w:t>
       </w:r>
       <w:r>
         <w:t xml:space="preserve"> </w:t>
       </w:r>
-      <w:hyperlink r:id="rId32">
+      <w:hyperlink r:id="rId29">
         <w:r>
           <w:rPr>
             <w:rStyle w:val="Hyperlink"/>
@@ -1351,18 +1142,18 @@
           <wp:inline>
             <wp:extent cx="5334000" cy="3563112"/>
             <wp:effectExtent b="0" l="0" r="0" t="0"/>
-            <wp:docPr descr="" title="" id="34" name="Picture"/>
+            <wp:docPr descr="" title="" id="31" name="Picture"/>
             <a:graphic>
               <a:graphicData uri="http://schemas.openxmlformats.org/drawingml/2006/picture">
                 <pic:pic>
                   <pic:nvPicPr>
-                    <pic:cNvPr descr="hmammals_files/figure-docx/cell-4-output-2.png" id="35" name="Picture"/>
+                    <pic:cNvPr descr="mammals_files/figure-docx/cell-2-output-2.png" id="32" name="Picture"/>
                     <pic:cNvPicPr>
                       <a:picLocks noChangeArrowheads="1" noChangeAspect="1"/>
                     </pic:cNvPicPr>
                   </pic:nvPicPr>
                   <pic:blipFill>
-                    <a:blip r:embed="rId33"/>
+                    <a:blip r:embed="rId30"/>
                     <a:stretch>
                       <a:fillRect/>
                     </a:stretch>
@@ -1389,7 +1180,613 @@
         </w:drawing>
       </w:r>
     </w:p>
-    <w:bookmarkEnd w:id="36"/>
+    <w:bookmarkEnd w:id="33"/>
+    <w:bookmarkStart w:id="39" w:name="vogelfang"/>
+    <w:p>
+      <w:pPr>
+        <w:pStyle w:val="Heading1"/>
+      </w:pPr>
+      <w:r>
+        <w:t xml:space="preserve">4. Vogelfang</w:t>
+      </w:r>
+    </w:p>
+    <w:p>
+      <w:pPr>
+        <w:pStyle w:val="FirstParagraph"/>
+      </w:pPr>
+      <w:r>
+        <w:t xml:space="preserve">Wikibase link:</w:t>
+      </w:r>
+      <w:r>
+        <w:t xml:space="preserve"> </w:t>
+      </w:r>
+      <w:hyperlink r:id="rId34">
+        <w:r>
+          <w:rPr>
+            <w:rStyle w:val="Hyperlink"/>
+          </w:rPr>
+          <w:t xml:space="preserve">https://computational-publishing-service.wikibase.cloud/entity/Q291</w:t>
+        </w:r>
+      </w:hyperlink>
+    </w:p>
+    <w:p>
+      <w:pPr>
+        <w:pStyle w:val="BodyText"/>
+      </w:pPr>
+      <w:r>
+        <w:t xml:space="preserve">Kurator: Seeger, Ulrike</w:t>
+      </w:r>
+    </w:p>
+    <w:p>
+      <w:pPr>
+        <w:pStyle w:val="BodyText"/>
+      </w:pPr>
+    </w:p>
+    <w:p>
+      <w:pPr>
+        <w:pStyle w:val="BodyText"/>
+      </w:pPr>
+    </w:p>
+    <w:p>
+      <w:pPr>
+        <w:pStyle w:val="BodyText"/>
+      </w:pPr>
+    </w:p>
+    <w:p>
+      <w:pPr>
+        <w:pStyle w:val="BodyText"/>
+      </w:pPr>
+    </w:p>
+    <w:p>
+      <w:pPr>
+        <w:pStyle w:val="BodyText"/>
+      </w:pPr>
+    </w:p>
+    <w:p>
+      <w:pPr>
+        <w:pStyle w:val="BodyText"/>
+      </w:pPr>
+    </w:p>
+    <w:p>
+      <w:pPr>
+        <w:pStyle w:val="BodyText"/>
+      </w:pPr>
+    </w:p>
+    <w:p>
+      <w:pPr>
+        <w:pStyle w:val="BodyText"/>
+      </w:pPr>
+    </w:p>
+    <w:p>
+      <w:pPr>
+        <w:pStyle w:val="BodyText"/>
+      </w:pPr>
+      <w:r>
+        <w:t xml:space="preserve">Vogelfang</w:t>
+      </w:r>
+    </w:p>
+    <w:p>
+      <w:pPr>
+        <w:pStyle w:val="BodyText"/>
+      </w:pPr>
+    </w:p>
+    <w:p>
+      <w:pPr>
+        <w:pStyle w:val="BodyText"/>
+      </w:pPr>
+      <w:r>
+        <w:t xml:space="preserve">Q1 Entenjagd</w:t>
+      </w:r>
+    </w:p>
+    <w:p>
+      <w:pPr>
+        <w:pStyle w:val="BodyText"/>
+      </w:pPr>
+    </w:p>
+    <w:p>
+      <w:pPr>
+        <w:pStyle w:val="BodyText"/>
+      </w:pPr>
+      <w:r>
+        <w:t xml:space="preserve"> </w:t>
+      </w:r>
+      <w:r>
+        <w:t xml:space="preserve">Die erste Szene der Vogeljagden nimmt innerhalb des Zyklus eine Sonderstellung ein. Mit dem am linken Bildrand vor einem Baum sitzenden Mann mit schwarzem Bart und schwarzem Schlapphut enthält es vermutlich ein weiteres Porträt nach denen des Grafen Wolfgang und/oder seinen Söhnen in den großen achteckigen Bildern.</w:t>
+      </w:r>
+      <w:r>
+        <w:t xml:space="preserve"> </w:t>
+      </w:r>
+      <w:r>
+        <w:t xml:space="preserve"> </w:t>
+      </w:r>
+      <w:r>
+        <w:t xml:space="preserve">Der Mann trägt einen gelb glänzenden Jagdanzug, am Hut hängt ein schwarzer Fuchsschwanz. Rechts robbt ein Jäger mit Flinte am Boden.</w:t>
+      </w:r>
+      <w:r>
+        <w:t xml:space="preserve"> </w:t>
+      </w:r>
+      <w:r>
+        <w:t xml:space="preserve"> </w:t>
+      </w:r>
+      <w:r>
+        <w:t xml:space="preserve">Er beobachtet zusammen mit seinem Hund die Enten in einem Gewässer im Mittelgrund. Die Landschaft zeigt sich winterlich mit kahlen Bäumen.</w:t>
+      </w:r>
+      <w:r>
+        <w:t xml:space="preserve"> </w:t>
+      </w:r>
+      <w:r>
+        <w:t xml:space="preserve"> </w:t>
+      </w:r>
+      <w:r>
+        <w:t xml:space="preserve">Aus einem breiten Flusstal ragt in der Mitte ein monumentaler Felsen mit einer Burg.</w:t>
+      </w:r>
+    </w:p>
+    <w:p>
+      <w:pPr>
+        <w:pStyle w:val="BodyText"/>
+      </w:pPr>
+    </w:p>
+    <w:p>
+      <w:pPr>
+        <w:pStyle w:val="BodyText"/>
+      </w:pPr>
+      <w:r>
+        <w:t xml:space="preserve"> </w:t>
+      </w:r>
+      <w:r>
+        <w:t xml:space="preserve">Dargestellt ist die Jagd auf Enten, die Katzenberger von Stradanus übernommen hat (Nachdruck Olms, Tf. 42). Bei Stradanus stehen links ein Jäger und sein Knappe.</w:t>
+      </w:r>
+      <w:r>
+        <w:t xml:space="preserve"> </w:t>
+      </w:r>
+      <w:r>
+        <w:t xml:space="preserve"> </w:t>
+      </w:r>
+      <w:r>
+        <w:t xml:space="preserve">Die Burg im Fluss ist eine Zutat Katzenbergers. Katzenberger hatte die Szene (samt Burg) getreu der Vorlage von Stradanus angelegt, bevor es zu einer Änderung im Sujet kam.</w:t>
+      </w:r>
+      <w:r>
+        <w:t xml:space="preserve"> </w:t>
+      </w:r>
+      <w:r>
+        <w:t xml:space="preserve"> </w:t>
+      </w:r>
+      <w:r>
+        <w:t xml:space="preserve">Anstelle des Jägers mit seinem Knappen sollte er, vermutlich auf speziellen Wunsch seines Auftraggebers, am linken Bildrand den zeitgenössisch gekleideten Herrn mit dem schwarzen Bart einfügen.</w:t>
+      </w:r>
+      <w:r>
+        <w:t xml:space="preserve"> </w:t>
+      </w:r>
+      <w:r>
+        <w:t xml:space="preserve"> </w:t>
+      </w:r>
+      <w:r>
+        <w:t xml:space="preserve">Da die zur Anwendung gelangten Leimfarben schlecht deckten, drehte Katzenberger die Leinwand um, was bei der letzten Restaurierung zum Vorschein kam.[1]</w:t>
+      </w:r>
+      <w:r>
+        <w:t xml:space="preserve"> </w:t>
+      </w:r>
+      <w:r>
+        <w:t xml:space="preserve"> </w:t>
+      </w:r>
+      <w:r>
+        <w:t xml:space="preserve">Den Zeitgenossen mit dem schwarzen Bart hat er insofern ins Geschehen integriert, als an seinem Gürtel eine tote Ente hängt.</w:t>
+      </w:r>
+    </w:p>
+    <w:p>
+      <w:pPr>
+        <w:pStyle w:val="BodyText"/>
+      </w:pPr>
+    </w:p>
+    <w:p>
+      <w:pPr>
+        <w:pStyle w:val="BodyText"/>
+      </w:pPr>
+      <w:r>
+        <w:t xml:space="preserve"> </w:t>
+      </w:r>
+      <w:r>
+        <w:t xml:space="preserve">[1] Auch hier gilt mein Dank Herr Dipl. Ing. Erik Reinhold vom Staatlichen Hochbauamt Heilbronn, der mir Fotografien der Rückseite zur Verfügung stellte.</w:t>
+      </w:r>
+    </w:p>
+    <w:p>
+      <w:pPr>
+        <w:pStyle w:val="BodyText"/>
+      </w:pPr>
+    </w:p>
+    <w:p>
+      <w:pPr>
+        <w:pStyle w:val="BodyText"/>
+      </w:pPr>
+    </w:p>
+    <w:p>
+      <w:pPr>
+        <w:pStyle w:val="BodyText"/>
+      </w:pPr>
+      <w:r>
+        <w:t xml:space="preserve"> </w:t>
+      </w:r>
+      <w:r>
+        <w:t xml:space="preserve">Wikibase link:</w:t>
+      </w:r>
+      <w:r>
+        <w:t xml:space="preserve"> </w:t>
+      </w:r>
+      <w:hyperlink r:id="rId35">
+        <w:r>
+          <w:rPr>
+            <w:rStyle w:val="Hyperlink"/>
+          </w:rPr>
+          <w:t xml:space="preserve">https://computational-publishing-service.wikibase.cloud/entity/Q292</w:t>
+        </w:r>
+      </w:hyperlink>
+    </w:p>
+    <w:p>
+      <w:pPr>
+        <w:pStyle w:val="BodyText"/>
+      </w:pPr>
+      <w:r>
+        <w:t xml:space="preserve">Title: Otter catching, with Weikersheim Castle in the background – on the left, duck hunting, on the right, otter catching</w:t>
+      </w:r>
+    </w:p>
+    <w:p>
+      <w:pPr>
+        <w:pStyle w:val="BodyText"/>
+      </w:pPr>
+      <w:r>
+        <w:t xml:space="preserve">Year: 2021</w:t>
+      </w:r>
+    </w:p>
+    <w:p>
+      <w:pPr>
+        <w:pStyle w:val="BodyText"/>
+      </w:pPr>
+      <w:r>
+        <w:t xml:space="preserve">Description: Balthasar Kazenberger, painter, 22.09.1601/22.11.1602 - Jan van der Straet, painter- Christian Thalwitzer, restaurator, 1710/1711</w:t>
+      </w:r>
+    </w:p>
+    <w:p>
+      <w:pPr>
+        <w:pStyle w:val="BodyText"/>
+      </w:pPr>
+      <w:r>
+        <w:drawing>
+          <wp:inline>
+            <wp:extent cx="5334000" cy="3563112"/>
+            <wp:effectExtent b="0" l="0" r="0" t="0"/>
+            <wp:docPr descr="" title="" id="37" name="Picture"/>
+            <a:graphic>
+              <a:graphicData uri="http://schemas.openxmlformats.org/drawingml/2006/picture">
+                <pic:pic>
+                  <pic:nvPicPr>
+                    <pic:cNvPr descr="birds_files/figure-docx/cell-2-output-2.png" id="38" name="Picture"/>
+                    <pic:cNvPicPr>
+                      <a:picLocks noChangeArrowheads="1" noChangeAspect="1"/>
+                    </pic:cNvPicPr>
+                  </pic:nvPicPr>
+                  <pic:blipFill>
+                    <a:blip r:embed="rId36"/>
+                    <a:stretch>
+                      <a:fillRect/>
+                    </a:stretch>
+                  </pic:blipFill>
+                  <pic:spPr bwMode="auto">
+                    <a:xfrm>
+                      <a:off x="0" y="0"/>
+                      <a:ext cx="5334000" cy="3563112"/>
+                    </a:xfrm>
+                    <a:prstGeom prst="rect">
+                      <a:avLst/>
+                    </a:prstGeom>
+                    <a:noFill/>
+                    <a:ln w="9525">
+                      <a:noFill/>
+                      <a:headEnd/>
+                      <a:tailEnd/>
+                    </a:ln>
+                  </pic:spPr>
+                </pic:pic>
+              </a:graphicData>
+            </a:graphic>
+          </wp:inline>
+        </w:drawing>
+      </w:r>
+    </w:p>
+    <w:bookmarkEnd w:id="39"/>
+    <w:bookmarkStart w:id="44" w:name="fischfang"/>
+    <w:p>
+      <w:pPr>
+        <w:pStyle w:val="Heading1"/>
+      </w:pPr>
+      <w:r>
+        <w:t xml:space="preserve">5. Fischfang</w:t>
+      </w:r>
+    </w:p>
+    <w:p>
+      <w:pPr>
+        <w:pStyle w:val="FirstParagraph"/>
+      </w:pPr>
+      <w:r>
+        <w:t xml:space="preserve">Wikibase link:</w:t>
+      </w:r>
+      <w:r>
+        <w:t xml:space="preserve"> </w:t>
+      </w:r>
+      <w:hyperlink r:id="rId40">
+        <w:r>
+          <w:rPr>
+            <w:rStyle w:val="Hyperlink"/>
+          </w:rPr>
+          <w:t xml:space="preserve">https://computational-publishing-service.wikibase.cloud/entity/Q293</w:t>
+        </w:r>
+      </w:hyperlink>
+    </w:p>
+    <w:p>
+      <w:pPr>
+        <w:pStyle w:val="BodyText"/>
+      </w:pPr>
+      <w:r>
+        <w:t xml:space="preserve">Kurator: Seeger, Ulrike</w:t>
+      </w:r>
+    </w:p>
+    <w:p>
+      <w:pPr>
+        <w:pStyle w:val="BodyText"/>
+      </w:pPr>
+    </w:p>
+    <w:p>
+      <w:pPr>
+        <w:pStyle w:val="BodyText"/>
+      </w:pPr>
+    </w:p>
+    <w:p>
+      <w:pPr>
+        <w:pStyle w:val="BodyText"/>
+      </w:pPr>
+    </w:p>
+    <w:p>
+      <w:pPr>
+        <w:pStyle w:val="BodyText"/>
+      </w:pPr>
+    </w:p>
+    <w:p>
+      <w:pPr>
+        <w:pStyle w:val="BodyText"/>
+      </w:pPr>
+    </w:p>
+    <w:p>
+      <w:pPr>
+        <w:pStyle w:val="BodyText"/>
+      </w:pPr>
+    </w:p>
+    <w:p>
+      <w:pPr>
+        <w:pStyle w:val="BodyText"/>
+      </w:pPr>
+    </w:p>
+    <w:p>
+      <w:pPr>
+        <w:pStyle w:val="BodyText"/>
+      </w:pPr>
+    </w:p>
+    <w:p>
+      <w:pPr>
+        <w:pStyle w:val="BodyText"/>
+      </w:pPr>
+      <w:r>
+        <w:t xml:space="preserve">Fischfang</w:t>
+      </w:r>
+    </w:p>
+    <w:p>
+      <w:pPr>
+        <w:pStyle w:val="BodyText"/>
+      </w:pPr>
+    </w:p>
+    <w:p>
+      <w:pPr>
+        <w:pStyle w:val="BodyText"/>
+      </w:pPr>
+      <w:r>
+        <w:t xml:space="preserve">HA1 Fischotterfang</w:t>
+      </w:r>
+    </w:p>
+    <w:p>
+      <w:pPr>
+        <w:pStyle w:val="BodyText"/>
+      </w:pPr>
+    </w:p>
+    <w:p>
+      <w:pPr>
+        <w:pStyle w:val="BodyText"/>
+      </w:pPr>
+      <w:r>
+        <w:t xml:space="preserve"> </w:t>
+      </w:r>
+      <w:r>
+        <w:t xml:space="preserve">Ein Mann mit kurzen Hosen, rotem Wams und hochgekrempelten Hemdärmeln steht mit einem Dreizack am Ufer. Im Fluss schwimmt ein Fischotter mit einem Fisch im Maul. Neben dem Mann beugt sich ein schwarzer Pudel ins Wasser hinunter. Im Hintergrund beginnt nach einer kleinen Holzbrücke</w:t>
+      </w:r>
+      <w:r>
+        <w:t xml:space="preserve"> </w:t>
+      </w:r>
+      <w:r>
+        <w:t xml:space="preserve"> </w:t>
+      </w:r>
+      <w:r>
+        <w:t xml:space="preserve">der Weikersheimer Schlossgarten, an dessen Ende das Schloss und die Stadt zu sehen sind. Das Schloss ist in idealer Symmetrie und idealer Vollendung gegeben. Der Rittersaal mit lediglich sieben Fensterachsen wird symmetrisch von dreiachsigen Risaliten flankiert.</w:t>
+      </w:r>
+      <w:r>
+        <w:t xml:space="preserve"> </w:t>
+      </w:r>
+      <w:r>
+        <w:t xml:space="preserve"> </w:t>
+      </w:r>
+      <w:r>
+        <w:t xml:space="preserve">Der damals noch nicht aufgeführte Ostflügel wird wie der Südflügel von großen Dreiecksgiebeln bekrönt. Auf dem dahinter aufragenden Höhenzug steht ein Galgen als Zeichen der hohen Gerichtsbarkeit des Grafen.</w:t>
+      </w:r>
+      <w:r>
+        <w:t xml:space="preserve"> </w:t>
+      </w:r>
+      <w:r>
+        <w:t xml:space="preserve"> </w:t>
+      </w:r>
+      <w:r>
+        <w:t xml:space="preserve">Der Himmel ist wolkenverhangen, doch lässt just über den Ort ein Loch in den Wolken gelbes Sonnenlicht in breiten Strahlen herniedersinken.</w:t>
+      </w:r>
+    </w:p>
+    <w:p>
+      <w:pPr>
+        <w:pStyle w:val="BodyText"/>
+      </w:pPr>
+    </w:p>
+    <w:p>
+      <w:pPr>
+        <w:pStyle w:val="BodyText"/>
+      </w:pPr>
+      <w:r>
+        <w:t xml:space="preserve"> </w:t>
+      </w:r>
+      <w:r>
+        <w:t xml:space="preserve">Entsprechend seiner Aufgabe, das von der Lauter umflossene Schlossareal samt Stadt und Herrschaft wiederzugeben, erhielt das Bild innerhalb des Fischfang-Zyklus den höchstrangigen Platz.</w:t>
+      </w:r>
+      <w:r>
+        <w:t xml:space="preserve"> </w:t>
+      </w:r>
+      <w:r>
+        <w:t xml:space="preserve"> </w:t>
+      </w:r>
+      <w:r>
+        <w:t xml:space="preserve">Dieser befindet sich heraldisch rechts in nächster Nähe zum Kamin.</w:t>
+      </w:r>
+    </w:p>
+    <w:p>
+      <w:pPr>
+        <w:pStyle w:val="BodyText"/>
+      </w:pPr>
+    </w:p>
+    <w:p>
+      <w:pPr>
+        <w:pStyle w:val="BodyText"/>
+      </w:pPr>
+      <w:r>
+        <w:t xml:space="preserve"> </w:t>
+      </w:r>
+      <w:r>
+        <w:t xml:space="preserve">Stradanus hat die Jagd auf Fischotter ebenfalls dargestellt (Nachdruck Olms, Tf. 34), doch übernahm Katzenberger von ihm allenfalls die Kleidung des Jägers im Vordergrund.</w:t>
+      </w:r>
+      <w:r>
+        <w:t xml:space="preserve"> </w:t>
+      </w:r>
+      <w:r>
+        <w:t xml:space="preserve"> </w:t>
+      </w:r>
+      <w:r>
+        <w:t xml:space="preserve">Bei dem Dreizack des Stradanus ist die mittlere Zacke länger als die beiden seitlichen.</w:t>
+      </w:r>
+    </w:p>
+    <w:p>
+      <w:pPr>
+        <w:pStyle w:val="BodyText"/>
+      </w:pPr>
+    </w:p>
+    <w:p>
+      <w:pPr>
+        <w:pStyle w:val="BodyText"/>
+      </w:pPr>
+    </w:p>
+    <w:p>
+      <w:pPr>
+        <w:pStyle w:val="BodyText"/>
+      </w:pPr>
+      <w:r>
+        <w:t xml:space="preserve"> </w:t>
+      </w:r>
+      <w:r>
+        <w:t xml:space="preserve">Wikibase link:</w:t>
+      </w:r>
+      <w:r>
+        <w:t xml:space="preserve"> </w:t>
+      </w:r>
+      <w:hyperlink r:id="rId35">
+        <w:r>
+          <w:rPr>
+            <w:rStyle w:val="Hyperlink"/>
+          </w:rPr>
+          <w:t xml:space="preserve">https://computational-publishing-service.wikibase.cloud/entity/Q292</w:t>
+        </w:r>
+      </w:hyperlink>
+    </w:p>
+    <w:p>
+      <w:pPr>
+        <w:pStyle w:val="BodyText"/>
+      </w:pPr>
+      <w:r>
+        <w:t xml:space="preserve">Title: Otter catching, with Weikersheim Castle in the background – on the left, duck hunting, on the right, otter catching</w:t>
+      </w:r>
+    </w:p>
+    <w:p>
+      <w:pPr>
+        <w:pStyle w:val="BodyText"/>
+      </w:pPr>
+      <w:r>
+        <w:t xml:space="preserve">Year: 2021</w:t>
+      </w:r>
+    </w:p>
+    <w:p>
+      <w:pPr>
+        <w:pStyle w:val="BodyText"/>
+      </w:pPr>
+      <w:r>
+        <w:t xml:space="preserve">Description: Balthasar Kazenberger, painter, 22.09.1601/22.11.1602 - Jan van der Straet, painter- Christian Thalwitzer, restaurator, 1710/1711</w:t>
+      </w:r>
+    </w:p>
+    <w:p>
+      <w:pPr>
+        <w:pStyle w:val="BodyText"/>
+      </w:pPr>
+      <w:r>
+        <w:drawing>
+          <wp:inline>
+            <wp:extent cx="5334000" cy="3563112"/>
+            <wp:effectExtent b="0" l="0" r="0" t="0"/>
+            <wp:docPr descr="" title="" id="42" name="Picture"/>
+            <a:graphic>
+              <a:graphicData uri="http://schemas.openxmlformats.org/drawingml/2006/picture">
+                <pic:pic>
+                  <pic:nvPicPr>
+                    <pic:cNvPr descr="fishes_files/figure-docx/cell-2-output-2.png" id="43" name="Picture"/>
+                    <pic:cNvPicPr>
+                      <a:picLocks noChangeArrowheads="1" noChangeAspect="1"/>
+                    </pic:cNvPicPr>
+                  </pic:nvPicPr>
+                  <pic:blipFill>
+                    <a:blip r:embed="rId41"/>
+                    <a:stretch>
+                      <a:fillRect/>
+                    </a:stretch>
+                  </pic:blipFill>
+                  <pic:spPr bwMode="auto">
+                    <a:xfrm>
+                      <a:off x="0" y="0"/>
+                      <a:ext cx="5334000" cy="3563112"/>
+                    </a:xfrm>
+                    <a:prstGeom prst="rect">
+                      <a:avLst/>
+                    </a:prstGeom>
+                    <a:noFill/>
+                    <a:ln w="9525">
+                      <a:noFill/>
+                      <a:headEnd/>
+                      <a:tailEnd/>
+                    </a:ln>
+                  </pic:spPr>
+                </pic:pic>
+              </a:graphicData>
+            </a:graphic>
+          </wp:inline>
+        </w:drawing>
+      </w:r>
+    </w:p>
+    <w:bookmarkEnd w:id="44"/>
     <w:sectPr/>
   </w:body>
 </w:document>
@@ -1496,374 +1893,8 @@
       </w:pPr>
     </w:lvl>
   </w:abstractNum>
-  <w:abstractNum w:abstractNumId="99411">
-    <w:nsid w:val="00A99411"/>
-    <w:multiLevelType w:val="multilevel"/>
-    <w:lvl w:ilvl="0">
-      <w:start w:val="1"/>
-      <w:numFmt w:val="decimal"/>
-      <w:lvlText w:val="%1."/>
-      <w:lvlJc w:val="left"/>
-      <w:pPr>
-        <w:ind w:left="720" w:hanging="360"/>
-      </w:pPr>
-    </w:lvl>
-    <w:lvl w:ilvl="1">
-      <w:start w:val="1"/>
-      <w:numFmt w:val="decimal"/>
-      <w:lvlText w:val="%2."/>
-      <w:lvlJc w:val="left"/>
-      <w:pPr>
-        <w:ind w:left="1440" w:hanging="360"/>
-      </w:pPr>
-    </w:lvl>
-    <w:lvl w:ilvl="2">
-      <w:start w:val="1"/>
-      <w:numFmt w:val="decimal"/>
-      <w:lvlText w:val="%3."/>
-      <w:lvlJc w:val="left"/>
-      <w:pPr>
-        <w:ind w:left="2160" w:hanging="360"/>
-      </w:pPr>
-    </w:lvl>
-    <w:lvl w:ilvl="3">
-      <w:start w:val="1"/>
-      <w:numFmt w:val="decimal"/>
-      <w:lvlText w:val="%4."/>
-      <w:lvlJc w:val="left"/>
-      <w:pPr>
-        <w:ind w:left="2880" w:hanging="360"/>
-      </w:pPr>
-    </w:lvl>
-    <w:lvl w:ilvl="4">
-      <w:start w:val="1"/>
-      <w:numFmt w:val="decimal"/>
-      <w:lvlText w:val="%5."/>
-      <w:lvlJc w:val="left"/>
-      <w:pPr>
-        <w:ind w:left="3600" w:hanging="360"/>
-      </w:pPr>
-    </w:lvl>
-    <w:lvl w:ilvl="5">
-      <w:start w:val="1"/>
-      <w:numFmt w:val="decimal"/>
-      <w:lvlText w:val="%6."/>
-      <w:lvlJc w:val="left"/>
-      <w:pPr>
-        <w:ind w:left="4320" w:hanging="360"/>
-      </w:pPr>
-    </w:lvl>
-    <w:lvl w:ilvl="6">
-      <w:start w:val="1"/>
-      <w:numFmt w:val="decimal"/>
-      <w:lvlText w:val="%7."/>
-      <w:lvlJc w:val="left"/>
-      <w:pPr>
-        <w:ind w:left="5040" w:hanging="360"/>
-      </w:pPr>
-    </w:lvl>
-    <w:lvl w:ilvl="7">
-      <w:start w:val="1"/>
-      <w:numFmt w:val="decimal"/>
-      <w:lvlText w:val="%8."/>
-      <w:lvlJc w:val="left"/>
-      <w:pPr>
-        <w:ind w:left="5760" w:hanging="360"/>
-      </w:pPr>
-    </w:lvl>
-    <w:lvl w:ilvl="8">
-      <w:start w:val="1"/>
-      <w:numFmt w:val="decimal"/>
-      <w:lvlText w:val="%9."/>
-      <w:lvlJc w:val="left"/>
-      <w:pPr>
-        <w:ind w:left="6480" w:hanging="360"/>
-      </w:pPr>
-    </w:lvl>
-  </w:abstractNum>
-  <w:abstractNum w:abstractNumId="991">
-    <w:nsid w:val="0000A991"/>
-    <w:multiLevelType w:val="multilevel"/>
-    <w:lvl w:ilvl="0">
-      <w:numFmt w:val="bullet"/>
-      <w:lvlText w:val=""/>
-      <w:lvlJc w:val="left"/>
-      <w:pPr>
-        <w:ind w:left="720" w:hanging="360"/>
-      </w:pPr>
-      <w:rPr>
-        <w:rFonts w:ascii="Symbol" w:hAnsi="Symbol" w:cs="Symbol" w:hint="default"/>
-      </w:rPr>
-    </w:lvl>
-    <w:lvl w:ilvl="1">
-      <w:numFmt w:val="bullet"/>
-      <w:lvlText w:val="o"/>
-      <w:lvlJc w:val="left"/>
-      <w:pPr>
-        <w:ind w:left="1440" w:hanging="360"/>
-      </w:pPr>
-      <w:rPr>
-        <w:rFonts w:ascii="Courier New" w:hAnsi="Courier New" w:cs="Courier New" w:hint="default"/>
-      </w:rPr>
-    </w:lvl>
-    <w:lvl w:ilvl="2">
-      <w:numFmt w:val="bullet"/>
-      <w:lvlText w:val=""/>
-      <w:lvlJc w:val="left"/>
-      <w:pPr>
-        <w:ind w:left="2160" w:hanging="360"/>
-      </w:pPr>
-      <w:rPr>
-        <w:rFonts w:ascii="Wingdings" w:hAnsi="Wingdings" w:cs="Wingdings" w:hint="default"/>
-      </w:rPr>
-    </w:lvl>
-    <w:lvl w:ilvl="3">
-      <w:numFmt w:val="bullet"/>
-      <w:lvlText w:val=""/>
-      <w:lvlJc w:val="left"/>
-      <w:pPr>
-        <w:ind w:left="2880" w:hanging="360"/>
-      </w:pPr>
-      <w:rPr>
-        <w:rFonts w:ascii="Symbol" w:hAnsi="Symbol" w:cs="Symbol" w:hint="default"/>
-      </w:rPr>
-    </w:lvl>
-    <w:lvl w:ilvl="4">
-      <w:numFmt w:val="bullet"/>
-      <w:lvlText w:val="o"/>
-      <w:lvlJc w:val="left"/>
-      <w:pPr>
-        <w:ind w:left="3600" w:hanging="360"/>
-      </w:pPr>
-      <w:rPr>
-        <w:rFonts w:ascii="Courier New" w:hAnsi="Courier New" w:cs="Courier New" w:hint="default"/>
-      </w:rPr>
-    </w:lvl>
-    <w:lvl w:ilvl="5">
-      <w:numFmt w:val="bullet"/>
-      <w:lvlText w:val=""/>
-      <w:lvlJc w:val="left"/>
-      <w:pPr>
-        <w:ind w:left="4320" w:hanging="360"/>
-      </w:pPr>
-      <w:rPr>
-        <w:rFonts w:ascii="Wingdings" w:hAnsi="Wingdings" w:cs="Wingdings" w:hint="default"/>
-      </w:rPr>
-    </w:lvl>
-    <w:lvl w:ilvl="6">
-      <w:numFmt w:val="bullet"/>
-      <w:lvlText w:val=""/>
-      <w:lvlJc w:val="left"/>
-      <w:pPr>
-        <w:ind w:left="5040" w:hanging="360"/>
-      </w:pPr>
-      <w:rPr>
-        <w:rFonts w:ascii="Symbol" w:hAnsi="Symbol" w:cs="Symbol" w:hint="default"/>
-      </w:rPr>
-    </w:lvl>
-    <w:lvl w:ilvl="7">
-      <w:numFmt w:val="bullet"/>
-      <w:lvlText w:val="o"/>
-      <w:lvlJc w:val="left"/>
-      <w:pPr>
-        <w:ind w:left="5760" w:hanging="360"/>
-      </w:pPr>
-      <w:rPr>
-        <w:rFonts w:ascii="Courier New" w:hAnsi="Courier New" w:cs="Courier New" w:hint="default"/>
-      </w:rPr>
-    </w:lvl>
-    <w:lvl w:ilvl="8">
-      <w:numFmt w:val="bullet"/>
-      <w:lvlText w:val=""/>
-      <w:lvlJc w:val="left"/>
-      <w:pPr>
-        <w:ind w:left="6480" w:hanging="360"/>
-      </w:pPr>
-      <w:rPr>
-        <w:rFonts w:ascii="Wingdings" w:hAnsi="Wingdings" w:cs="Wingdings" w:hint="default"/>
-      </w:rPr>
-    </w:lvl>
-  </w:abstractNum>
-  <w:abstractNum w:abstractNumId="99412">
-    <w:nsid w:val="00A99412"/>
-    <w:multiLevelType w:val="multilevel"/>
-    <w:lvl w:ilvl="0">
-      <w:start w:val="2"/>
-      <w:numFmt w:val="decimal"/>
-      <w:lvlText w:val="%1."/>
-      <w:lvlJc w:val="left"/>
-      <w:pPr>
-        <w:ind w:left="720" w:hanging="360"/>
-      </w:pPr>
-    </w:lvl>
-    <w:lvl w:ilvl="1">
-      <w:start w:val="2"/>
-      <w:numFmt w:val="decimal"/>
-      <w:lvlText w:val="%2."/>
-      <w:lvlJc w:val="left"/>
-      <w:pPr>
-        <w:ind w:left="1440" w:hanging="360"/>
-      </w:pPr>
-    </w:lvl>
-    <w:lvl w:ilvl="2">
-      <w:start w:val="2"/>
-      <w:numFmt w:val="decimal"/>
-      <w:lvlText w:val="%3."/>
-      <w:lvlJc w:val="left"/>
-      <w:pPr>
-        <w:ind w:left="2160" w:hanging="360"/>
-      </w:pPr>
-    </w:lvl>
-    <w:lvl w:ilvl="3">
-      <w:start w:val="2"/>
-      <w:numFmt w:val="decimal"/>
-      <w:lvlText w:val="%4."/>
-      <w:lvlJc w:val="left"/>
-      <w:pPr>
-        <w:ind w:left="2880" w:hanging="360"/>
-      </w:pPr>
-    </w:lvl>
-    <w:lvl w:ilvl="4">
-      <w:start w:val="2"/>
-      <w:numFmt w:val="decimal"/>
-      <w:lvlText w:val="%5."/>
-      <w:lvlJc w:val="left"/>
-      <w:pPr>
-        <w:ind w:left="3600" w:hanging="360"/>
-      </w:pPr>
-    </w:lvl>
-    <w:lvl w:ilvl="5">
-      <w:start w:val="2"/>
-      <w:numFmt w:val="decimal"/>
-      <w:lvlText w:val="%6."/>
-      <w:lvlJc w:val="left"/>
-      <w:pPr>
-        <w:ind w:left="4320" w:hanging="360"/>
-      </w:pPr>
-    </w:lvl>
-    <w:lvl w:ilvl="6">
-      <w:start w:val="2"/>
-      <w:numFmt w:val="decimal"/>
-      <w:lvlText w:val="%7."/>
-      <w:lvlJc w:val="left"/>
-      <w:pPr>
-        <w:ind w:left="5040" w:hanging="360"/>
-      </w:pPr>
-    </w:lvl>
-    <w:lvl w:ilvl="7">
-      <w:start w:val="2"/>
-      <w:numFmt w:val="decimal"/>
-      <w:lvlText w:val="%8."/>
-      <w:lvlJc w:val="left"/>
-      <w:pPr>
-        <w:ind w:left="5760" w:hanging="360"/>
-      </w:pPr>
-    </w:lvl>
-    <w:lvl w:ilvl="8">
-      <w:start w:val="2"/>
-      <w:numFmt w:val="decimal"/>
-      <w:lvlText w:val="%9."/>
-      <w:lvlJc w:val="left"/>
-      <w:pPr>
-        <w:ind w:left="6480" w:hanging="360"/>
-      </w:pPr>
-    </w:lvl>
-  </w:abstractNum>
   <w:num w:numId="1000">
     <w:abstractNumId w:val="990"/>
-  </w:num>
-  <w:num w:numId="1001">
-    <w:abstractNumId w:val="99411"/>
-    <w:lvlOverride w:ilvl="0">
-      <w:startOverride w:val="1"/>
-    </w:lvlOverride>
-    <w:lvlOverride w:ilvl="1">
-      <w:startOverride w:val="1"/>
-    </w:lvlOverride>
-    <w:lvlOverride w:ilvl="2">
-      <w:startOverride w:val="1"/>
-    </w:lvlOverride>
-    <w:lvlOverride w:ilvl="3">
-      <w:startOverride w:val="1"/>
-    </w:lvlOverride>
-    <w:lvlOverride w:ilvl="4">
-      <w:startOverride w:val="1"/>
-    </w:lvlOverride>
-    <w:lvlOverride w:ilvl="5">
-      <w:startOverride w:val="1"/>
-    </w:lvlOverride>
-    <w:lvlOverride w:ilvl="6">
-      <w:startOverride w:val="1"/>
-    </w:lvlOverride>
-    <w:lvlOverride w:ilvl="7">
-      <w:startOverride w:val="1"/>
-    </w:lvlOverride>
-    <w:lvlOverride w:ilvl="8">
-      <w:startOverride w:val="1"/>
-    </w:lvlOverride>
-  </w:num>
-  <w:num w:numId="1002">
-    <w:abstractNumId w:val="991"/>
-  </w:num>
-  <w:num w:numId="1003">
-    <w:abstractNumId w:val="99412"/>
-    <w:lvlOverride w:ilvl="0">
-      <w:startOverride w:val="2"/>
-    </w:lvlOverride>
-    <w:lvlOverride w:ilvl="1">
-      <w:startOverride w:val="2"/>
-    </w:lvlOverride>
-    <w:lvlOverride w:ilvl="2">
-      <w:startOverride w:val="2"/>
-    </w:lvlOverride>
-    <w:lvlOverride w:ilvl="3">
-      <w:startOverride w:val="2"/>
-    </w:lvlOverride>
-    <w:lvlOverride w:ilvl="4">
-      <w:startOverride w:val="2"/>
-    </w:lvlOverride>
-    <w:lvlOverride w:ilvl="5">
-      <w:startOverride w:val="2"/>
-    </w:lvlOverride>
-    <w:lvlOverride w:ilvl="6">
-      <w:startOverride w:val="2"/>
-    </w:lvlOverride>
-    <w:lvlOverride w:ilvl="7">
-      <w:startOverride w:val="2"/>
-    </w:lvlOverride>
-    <w:lvlOverride w:ilvl="8">
-      <w:startOverride w:val="2"/>
-    </w:lvlOverride>
-  </w:num>
-  <w:num w:numId="1004">
-    <w:abstractNumId w:val="99411"/>
-    <w:lvlOverride w:ilvl="0">
-      <w:startOverride w:val="1"/>
-    </w:lvlOverride>
-    <w:lvlOverride w:ilvl="1">
-      <w:startOverride w:val="1"/>
-    </w:lvlOverride>
-    <w:lvlOverride w:ilvl="2">
-      <w:startOverride w:val="1"/>
-    </w:lvlOverride>
-    <w:lvlOverride w:ilvl="3">
-      <w:startOverride w:val="1"/>
-    </w:lvlOverride>
-    <w:lvlOverride w:ilvl="4">
-      <w:startOverride w:val="1"/>
-    </w:lvlOverride>
-    <w:lvlOverride w:ilvl="5">
-      <w:startOverride w:val="1"/>
-    </w:lvlOverride>
-    <w:lvlOverride w:ilvl="6">
-      <w:startOverride w:val="1"/>
-    </w:lvlOverride>
-    <w:lvlOverride w:ilvl="7">
-      <w:startOverride w:val="1"/>
-    </w:lvlOverride>
-    <w:lvlOverride w:ilvl="8">
-      <w:startOverride w:val="1"/>
-    </w:lvlOverride>
   </w:num>
 </w:numbering>
 </file>

</xml_diff>